<commit_message>
Completo el proyecto lcon los bugs intencionales para el intercambio con el otro grupo
</commit_message>
<xml_diff>
--- a/Acceptance test/Intentional bugs.docx
+++ b/Acceptance test/Intentional bugs.docx
@@ -12,8 +12,13 @@
       <w:r>
         <w:br/>
       </w:r>
-      <w:r>
-        <w:t>Acem Meals</w:t>
+      <w:proofErr w:type="spellStart"/>
+      <w:r>
+        <w:t>Acem</w:t>
+      </w:r>
+      <w:proofErr w:type="spellEnd"/>
+      <w:r>
+        <w:t xml:space="preserve"> Meals</w:t>
       </w:r>
       <w:r>
         <w:t xml:space="preserve"> </w:t>
@@ -21,8 +26,6 @@
       <w:r>
         <w:t>1.0</w:t>
       </w:r>
-      <w:bookmarkStart w:id="0" w:name="_GoBack"/>
-      <w:bookmarkEnd w:id="0"/>
     </w:p>
     <w:p>
       <w:pPr>
@@ -167,7 +170,21 @@
               <w:rPr>
                 <w:lang w:val="es-ES"/>
               </w:rPr>
-              <w:t>Barrientos Mohedano, Rubén</w:t>
+              <w:t xml:space="preserve">Barrientos </w:t>
+            </w:r>
+            <w:proofErr w:type="spellStart"/>
+            <w:r>
+              <w:rPr>
+                <w:lang w:val="es-ES"/>
+              </w:rPr>
+              <w:t>Mohedano</w:t>
+            </w:r>
+            <w:proofErr w:type="spellEnd"/>
+            <w:r>
+              <w:rPr>
+                <w:lang w:val="es-ES"/>
+              </w:rPr>
+              <w:t>, Rubén</w:t>
             </w:r>
           </w:p>
           <w:p>
@@ -369,9 +386,27 @@
               <w:pStyle w:val="Notes"/>
               <w:cnfStyle w:val="000000100000" w:firstRow="0" w:lastRow="0" w:firstColumn="0" w:lastColumn="0" w:oddVBand="0" w:evenVBand="0" w:oddHBand="1" w:evenHBand="0" w:firstRowFirstColumn="0" w:firstRowLastColumn="0" w:lastRowFirstColumn="0" w:lastRowLastColumn="0"/>
             </w:pPr>
-            <w:r>
-              <w:t>Vázquez Argumedo, Jesús</w:t>
-            </w:r>
+            <w:proofErr w:type="spellStart"/>
+            <w:r>
+              <w:t>Vázquez</w:t>
+            </w:r>
+            <w:proofErr w:type="spellEnd"/>
+            <w:r>
+              <w:t xml:space="preserve"> </w:t>
+            </w:r>
+            <w:proofErr w:type="spellStart"/>
+            <w:r>
+              <w:t>Argumedo</w:t>
+            </w:r>
+            <w:proofErr w:type="spellEnd"/>
+            <w:r>
+              <w:t xml:space="preserve">, </w:t>
+            </w:r>
+            <w:proofErr w:type="spellStart"/>
+            <w:r>
+              <w:t>Jesús</w:t>
+            </w:r>
+            <w:proofErr w:type="spellEnd"/>
           </w:p>
         </w:tc>
       </w:tr>
@@ -451,7 +486,21 @@
               <w:rPr>
                 <w:lang w:val="es-ES"/>
               </w:rPr>
-              <w:t>Barrientos Mohedano, Rubén</w:t>
+              <w:t xml:space="preserve">Barrientos </w:t>
+            </w:r>
+            <w:proofErr w:type="spellStart"/>
+            <w:r>
+              <w:rPr>
+                <w:lang w:val="es-ES"/>
+              </w:rPr>
+              <w:t>Mohedano</w:t>
+            </w:r>
+            <w:proofErr w:type="spellEnd"/>
+            <w:r>
+              <w:rPr>
+                <w:lang w:val="es-ES"/>
+              </w:rPr>
+              <w:t>, Rubén</w:t>
             </w:r>
           </w:p>
           <w:p>
@@ -581,9 +630,27 @@
               <w:pStyle w:val="Notes"/>
               <w:cnfStyle w:val="000000000000" w:firstRow="0" w:lastRow="0" w:firstColumn="0" w:lastColumn="0" w:oddVBand="0" w:evenVBand="0" w:oddHBand="0" w:evenHBand="0" w:firstRowFirstColumn="0" w:firstRowLastColumn="0" w:lastRowFirstColumn="0" w:lastRowLastColumn="0"/>
             </w:pPr>
-            <w:r>
-              <w:t>Vázquez Argumedo, Jesús</w:t>
-            </w:r>
+            <w:proofErr w:type="spellStart"/>
+            <w:r>
+              <w:t>Vázquez</w:t>
+            </w:r>
+            <w:proofErr w:type="spellEnd"/>
+            <w:r>
+              <w:t xml:space="preserve"> </w:t>
+            </w:r>
+            <w:proofErr w:type="spellStart"/>
+            <w:r>
+              <w:t>Argumedo</w:t>
+            </w:r>
+            <w:proofErr w:type="spellEnd"/>
+            <w:r>
+              <w:t xml:space="preserve">, </w:t>
+            </w:r>
+            <w:proofErr w:type="spellStart"/>
+            <w:r>
+              <w:t>Jesús</w:t>
+            </w:r>
+            <w:proofErr w:type="spellEnd"/>
           </w:p>
         </w:tc>
       </w:tr>
@@ -1605,8 +1672,8 @@
           <w:lang w:val="es-ES"/>
         </w:rPr>
       </w:pPr>
-      <w:bookmarkStart w:id="1" w:name="_Toc383875113"/>
-      <w:bookmarkStart w:id="2" w:name="_Toc483906326"/>
+      <w:bookmarkStart w:id="0" w:name="_Toc383875113"/>
+      <w:bookmarkStart w:id="1" w:name="_Toc483906326"/>
       <w:r>
         <w:rPr>
           <w:lang w:val="es-ES"/>
@@ -1626,26 +1693,26 @@
         </w:rPr>
         <w:t xml:space="preserve"> </w:t>
       </w:r>
+      <w:bookmarkEnd w:id="0"/>
+      <w:r>
+        <w:rPr>
+          <w:lang w:val="es-ES"/>
+        </w:rPr>
+        <w:t>3</w:t>
+      </w:r>
+      <w:r>
+        <w:rPr>
+          <w:lang w:val="es-ES"/>
+        </w:rPr>
+        <w:t xml:space="preserve"> </w:t>
+      </w:r>
+      <w:r>
+        <w:rPr>
+          <w:lang w:val="es-ES"/>
+        </w:rPr>
+        <w:t>Listar catálogo de restaurantes</w:t>
+      </w:r>
       <w:bookmarkEnd w:id="1"/>
-      <w:r>
-        <w:rPr>
-          <w:lang w:val="es-ES"/>
-        </w:rPr>
-        <w:t>3</w:t>
-      </w:r>
-      <w:r>
-        <w:rPr>
-          <w:lang w:val="es-ES"/>
-        </w:rPr>
-        <w:t xml:space="preserve"> </w:t>
-      </w:r>
-      <w:r>
-        <w:rPr>
-          <w:lang w:val="es-ES"/>
-        </w:rPr>
-        <w:t>Listar catálogo de restaurantes</w:t>
-      </w:r>
-      <w:bookmarkEnd w:id="2"/>
     </w:p>
     <w:p>
       <w:pPr>
@@ -1654,12 +1721,14 @@
           <w:lang w:val="es-ES"/>
         </w:rPr>
       </w:pPr>
+      <w:proofErr w:type="spellStart"/>
       <w:r>
         <w:rPr>
           <w:lang w:val="es-ES"/>
         </w:rPr>
         <w:t>Description</w:t>
       </w:r>
+      <w:proofErr w:type="spellEnd"/>
     </w:p>
     <w:p>
       <w:pPr>
@@ -1872,7 +1941,7 @@
           <w:lang w:val="en-US"/>
         </w:rPr>
       </w:pPr>
-      <w:bookmarkStart w:id="3" w:name="_Toc483906327"/>
+      <w:bookmarkStart w:id="2" w:name="_Toc483906327"/>
       <w:r>
         <w:rPr>
           <w:lang w:val="en-US"/>
@@ -1880,6 +1949,7 @@
         <w:lastRenderedPageBreak/>
         <w:t xml:space="preserve">Bug in use case 6 </w:t>
       </w:r>
+      <w:proofErr w:type="spellStart"/>
       <w:r>
         <w:rPr>
           <w:lang w:val="en-US"/>
@@ -1890,9 +1960,30 @@
         <w:rPr>
           <w:lang w:val="en-US"/>
         </w:rPr>
-        <w:t>ditar perfil de user y manager</w:t>
-      </w:r>
-      <w:bookmarkEnd w:id="3"/>
+        <w:t>ditar</w:t>
+      </w:r>
+      <w:proofErr w:type="spellEnd"/>
+      <w:r>
+        <w:rPr>
+          <w:lang w:val="en-US"/>
+        </w:rPr>
+        <w:t xml:space="preserve"> </w:t>
+      </w:r>
+      <w:proofErr w:type="spellStart"/>
+      <w:r>
+        <w:rPr>
+          <w:lang w:val="en-US"/>
+        </w:rPr>
+        <w:t>perfil</w:t>
+      </w:r>
+      <w:proofErr w:type="spellEnd"/>
+      <w:r>
+        <w:rPr>
+          <w:lang w:val="en-US"/>
+        </w:rPr>
+        <w:t xml:space="preserve"> de user y manager</w:t>
+      </w:r>
+      <w:bookmarkEnd w:id="2"/>
     </w:p>
     <w:p>
       <w:pPr>
@@ -1901,12 +1992,14 @@
           <w:lang w:val="es-ES"/>
         </w:rPr>
       </w:pPr>
+      <w:proofErr w:type="spellStart"/>
       <w:r>
         <w:rPr>
           <w:lang w:val="es-ES"/>
         </w:rPr>
         <w:t>Description</w:t>
       </w:r>
+      <w:proofErr w:type="spellEnd"/>
     </w:p>
     <w:p>
       <w:pPr>
@@ -1937,7 +2030,21 @@
         <w:rPr>
           <w:lang w:val="es-ES"/>
         </w:rPr>
-        <w:t>otón cancel de editar un perfil, se redirigirá a un lugar incorrecto. Este bug tendrá lugar tanto en user como en manager</w:t>
+        <w:t xml:space="preserve">otón cancel de editar un perfil, se redirigirá a un lugar incorrecto. Este bug tendrá lugar tanto en </w:t>
+      </w:r>
+      <w:proofErr w:type="spellStart"/>
+      <w:r>
+        <w:rPr>
+          <w:lang w:val="es-ES"/>
+        </w:rPr>
+        <w:t>user</w:t>
+      </w:r>
+      <w:proofErr w:type="spellEnd"/>
+      <w:r>
+        <w:rPr>
+          <w:lang w:val="es-ES"/>
+        </w:rPr>
+        <w:t xml:space="preserve"> como en manager</w:t>
       </w:r>
     </w:p>
     <w:p>
@@ -2272,13 +2379,29 @@
     <w:p>
       <w:pPr>
         <w:pStyle w:val="Subttulo"/>
-      </w:pPr>
-      <w:r>
+        <w:rPr>
+          <w:lang w:val="es-ES"/>
+        </w:rPr>
+      </w:pPr>
+      <w:proofErr w:type="spellStart"/>
+      <w:r>
+        <w:rPr>
+          <w:lang w:val="es-ES"/>
+        </w:rPr>
         <w:t>Results</w:t>
       </w:r>
-    </w:p>
-    <w:p>
-      <w:r>
+      <w:proofErr w:type="spellEnd"/>
+    </w:p>
+    <w:p>
+      <w:pPr>
+        <w:rPr>
+          <w:lang w:val="es-ES"/>
+        </w:rPr>
+      </w:pPr>
+      <w:r>
+        <w:rPr>
+          <w:lang w:val="es-ES"/>
+        </w:rPr>
         <w:br w:type="page"/>
       </w:r>
     </w:p>
@@ -2289,7 +2412,7 @@
           <w:lang w:val="es-ES"/>
         </w:rPr>
       </w:pPr>
-      <w:bookmarkStart w:id="4" w:name="_Toc483906328"/>
+      <w:bookmarkStart w:id="3" w:name="_Toc483906328"/>
       <w:r>
         <w:rPr>
           <w:lang w:val="es-ES"/>
@@ -2297,63 +2420,109 @@
         <w:lastRenderedPageBreak/>
         <w:t>Bug in use case 7 Listar los pedidos de un usuario</w:t>
       </w:r>
+      <w:bookmarkEnd w:id="3"/>
+    </w:p>
+    <w:p>
+      <w:pPr>
+        <w:pStyle w:val="Subttulo"/>
+        <w:rPr>
+          <w:lang w:val="es-ES"/>
+        </w:rPr>
+      </w:pPr>
+      <w:proofErr w:type="spellStart"/>
+      <w:r>
+        <w:rPr>
+          <w:lang w:val="es-ES"/>
+        </w:rPr>
+        <w:t>Description</w:t>
+      </w:r>
+      <w:proofErr w:type="spellEnd"/>
+    </w:p>
+    <w:p>
+      <w:pPr>
+        <w:pStyle w:val="Notes"/>
+        <w:rPr>
+          <w:lang w:val="es-ES"/>
+        </w:rPr>
+      </w:pPr>
+      <w:r>
+        <w:rPr>
+          <w:lang w:val="es-ES"/>
+        </w:rPr>
+        <w:t xml:space="preserve">Al listar los </w:t>
+      </w:r>
+      <w:proofErr w:type="spellStart"/>
+      <w:r>
+        <w:rPr>
+          <w:lang w:val="es-ES"/>
+        </w:rPr>
+        <w:t>pedidios</w:t>
+      </w:r>
+      <w:proofErr w:type="spellEnd"/>
+      <w:r>
+        <w:rPr>
+          <w:lang w:val="es-ES"/>
+        </w:rPr>
+        <w:t xml:space="preserve"> falta</w:t>
+      </w:r>
+      <w:r>
+        <w:rPr>
+          <w:lang w:val="es-ES"/>
+        </w:rPr>
+        <w:t xml:space="preserve">ra información, para ser </w:t>
+      </w:r>
+      <w:proofErr w:type="spellStart"/>
+      <w:proofErr w:type="gramStart"/>
+      <w:r>
+        <w:rPr>
+          <w:lang w:val="es-ES"/>
+        </w:rPr>
+        <w:t>mas</w:t>
+      </w:r>
+      <w:proofErr w:type="spellEnd"/>
+      <w:proofErr w:type="gramEnd"/>
+      <w:r>
+        <w:rPr>
+          <w:lang w:val="es-ES"/>
+        </w:rPr>
+        <w:t xml:space="preserve"> exacto el Status</w:t>
+      </w:r>
+    </w:p>
+    <w:p>
+      <w:pPr>
+        <w:pStyle w:val="Notes"/>
+        <w:rPr>
+          <w:lang w:val="es-ES"/>
+        </w:rPr>
+      </w:pPr>
+      <w:r>
+        <w:rPr>
+          <w:lang w:val="es-ES"/>
+        </w:rPr>
+        <w:t>Bug:</w:t>
+      </w:r>
+    </w:p>
+    <w:p>
+      <w:pPr>
+        <w:pStyle w:val="Notes"/>
+        <w:rPr>
+          <w:lang w:val="es-ES"/>
+        </w:rPr>
+      </w:pPr>
+      <w:r>
+        <w:rPr>
+          <w:lang w:val="es-ES"/>
+        </w:rPr>
+        <w:t>Al mostrar la lista no se mostrará el status de cada pedido</w:t>
+      </w:r>
+      <w:r>
+        <w:rPr>
+          <w:lang w:val="es-ES"/>
+        </w:rPr>
+        <w:t xml:space="preserve"> en la lista del manager y del user</w:t>
+      </w:r>
+      <w:bookmarkStart w:id="4" w:name="_GoBack"/>
       <w:bookmarkEnd w:id="4"/>
-    </w:p>
-    <w:p>
-      <w:pPr>
-        <w:pStyle w:val="Subttulo"/>
-        <w:rPr>
-          <w:lang w:val="es-ES"/>
-        </w:rPr>
-      </w:pPr>
-      <w:r>
-        <w:rPr>
-          <w:lang w:val="es-ES"/>
-        </w:rPr>
-        <w:t>Description</w:t>
-      </w:r>
-    </w:p>
-    <w:p>
-      <w:pPr>
-        <w:pStyle w:val="Notes"/>
-        <w:rPr>
-          <w:lang w:val="es-ES"/>
-        </w:rPr>
-      </w:pPr>
-      <w:r>
-        <w:rPr>
-          <w:lang w:val="es-ES"/>
-        </w:rPr>
-        <w:t>Al listar los pedidios falta´ra información, para ser mas exacto el Status</w:t>
-      </w:r>
-    </w:p>
-    <w:p>
-      <w:pPr>
-        <w:pStyle w:val="Notes"/>
-        <w:rPr>
-          <w:lang w:val="es-ES"/>
-        </w:rPr>
-      </w:pPr>
-      <w:r>
-        <w:rPr>
-          <w:lang w:val="es-ES"/>
-        </w:rPr>
-        <w:t>Bug:</w:t>
-      </w:r>
-    </w:p>
-    <w:p>
-      <w:pPr>
-        <w:pStyle w:val="Notes"/>
-        <w:rPr>
-          <w:lang w:val="es-ES"/>
-        </w:rPr>
-      </w:pPr>
-      <w:r>
-        <w:rPr>
-          <w:lang w:val="es-ES"/>
-        </w:rPr>
-        <w:t>Al mostrar la lista no se mostrará el status de cada pedido</w:t>
-      </w:r>
     </w:p>
     <w:p>
       <w:pPr>
@@ -2500,22 +2669,32 @@
           <w:lang w:val="es-ES"/>
         </w:rPr>
       </w:pPr>
+      <w:proofErr w:type="spellStart"/>
       <w:r>
         <w:rPr>
           <w:lang w:val="es-ES"/>
         </w:rPr>
         <w:t>Results</w:t>
       </w:r>
-    </w:p>
-    <w:p>
-      <w:pPr>
-        <w:rPr>
-          <w:lang w:val="es-ES"/>
-        </w:rPr>
-      </w:pPr>
-    </w:p>
-    <w:p>
-      <w:r>
+      <w:proofErr w:type="spellEnd"/>
+    </w:p>
+    <w:p>
+      <w:pPr>
+        <w:rPr>
+          <w:lang w:val="es-ES"/>
+        </w:rPr>
+      </w:pPr>
+    </w:p>
+    <w:p>
+      <w:pPr>
+        <w:rPr>
+          <w:lang w:val="es-ES"/>
+        </w:rPr>
+      </w:pPr>
+      <w:r>
+        <w:rPr>
+          <w:lang w:val="es-ES"/>
+        </w:rPr>
         <w:br w:type="page"/>
       </w:r>
     </w:p>
@@ -2543,25 +2722,55 @@
           <w:lang w:val="es-ES"/>
         </w:rPr>
       </w:pPr>
+      <w:proofErr w:type="spellStart"/>
       <w:r>
         <w:rPr>
           <w:lang w:val="es-ES"/>
         </w:rPr>
         <w:t>Description</w:t>
       </w:r>
-    </w:p>
-    <w:p>
-      <w:pPr>
-        <w:pStyle w:val="Notes"/>
-        <w:rPr>
-          <w:lang w:val="es-ES"/>
-        </w:rPr>
-      </w:pPr>
-      <w:r>
-        <w:rPr>
-          <w:lang w:val="es-ES"/>
-        </w:rPr>
-        <w:t>Al reporter un comentario se deben de dar razones por las cuales se reporta.</w:t>
+      <w:proofErr w:type="spellEnd"/>
+    </w:p>
+    <w:p>
+      <w:pPr>
+        <w:pStyle w:val="Notes"/>
+        <w:rPr>
+          <w:lang w:val="es-ES"/>
+        </w:rPr>
+      </w:pPr>
+      <w:r>
+        <w:rPr>
+          <w:lang w:val="es-ES"/>
+        </w:rPr>
+        <w:t xml:space="preserve">Al </w:t>
+      </w:r>
+      <w:proofErr w:type="spellStart"/>
+      <w:r>
+        <w:rPr>
+          <w:lang w:val="es-ES"/>
+        </w:rPr>
+        <w:t>reporter</w:t>
+      </w:r>
+      <w:proofErr w:type="spellEnd"/>
+      <w:r>
+        <w:rPr>
+          <w:lang w:val="es-ES"/>
+        </w:rPr>
+        <w:t xml:space="preserve"> un comentario se </w:t>
+      </w:r>
+      <w:proofErr w:type="gramStart"/>
+      <w:r>
+        <w:rPr>
+          <w:lang w:val="es-ES"/>
+        </w:rPr>
+        <w:t>deben</w:t>
+      </w:r>
+      <w:proofErr w:type="gramEnd"/>
+      <w:r>
+        <w:rPr>
+          <w:lang w:val="es-ES"/>
+        </w:rPr>
+        <w:t xml:space="preserve"> de dar razones por las cuales se reporta.</w:t>
       </w:r>
     </w:p>
     <w:p>
@@ -2589,8 +2798,16 @@
         <w:rPr>
           <w:lang w:val="es-ES"/>
         </w:rPr>
-        <w:t>Si dejamos en blanco el campo de texto se guardará el report</w:t>
-      </w:r>
+        <w:t xml:space="preserve">Si dejamos en blanco el campo de texto se guardará el </w:t>
+      </w:r>
+      <w:proofErr w:type="spellStart"/>
+      <w:r>
+        <w:rPr>
+          <w:lang w:val="es-ES"/>
+        </w:rPr>
+        <w:t>report</w:t>
+      </w:r>
+      <w:proofErr w:type="spellEnd"/>
     </w:p>
     <w:p>
       <w:pPr>
@@ -2802,14 +3019,36 @@
     <w:p>
       <w:pPr>
         <w:pStyle w:val="Subttulo"/>
-      </w:pPr>
-      <w:r>
+        <w:rPr>
+          <w:lang w:val="es-ES"/>
+        </w:rPr>
+      </w:pPr>
+      <w:proofErr w:type="spellStart"/>
+      <w:r>
+        <w:rPr>
+          <w:lang w:val="es-ES"/>
+        </w:rPr>
         <w:t>Results</w:t>
       </w:r>
-    </w:p>
-    <w:p/>
-    <w:p>
-      <w:r>
+      <w:proofErr w:type="spellEnd"/>
+    </w:p>
+    <w:p>
+      <w:pPr>
+        <w:rPr>
+          <w:lang w:val="es-ES"/>
+        </w:rPr>
+      </w:pPr>
+    </w:p>
+    <w:p>
+      <w:pPr>
+        <w:rPr>
+          <w:lang w:val="es-ES"/>
+        </w:rPr>
+      </w:pPr>
+      <w:r>
+        <w:rPr>
+          <w:lang w:val="es-ES"/>
+        </w:rPr>
         <w:br w:type="page"/>
       </w:r>
     </w:p>
@@ -2837,12 +3076,14 @@
           <w:lang w:val="es-ES"/>
         </w:rPr>
       </w:pPr>
+      <w:proofErr w:type="spellStart"/>
       <w:r>
         <w:rPr>
           <w:lang w:val="es-ES"/>
         </w:rPr>
         <w:t>Description</w:t>
       </w:r>
+      <w:proofErr w:type="spellEnd"/>
     </w:p>
     <w:p>
       <w:pPr>
@@ -2895,7 +3136,77 @@
         <w:rPr>
           <w:lang w:val="es-ES"/>
         </w:rPr>
-        <w:t>La fecha no seguirá el formato dd/MMyyyy HH:mm y la cabecera cuando esta en español esta´ra en inglés</w:t>
+        <w:t xml:space="preserve">La fecha no seguirá el formato </w:t>
+      </w:r>
+      <w:proofErr w:type="spellStart"/>
+      <w:r>
+        <w:rPr>
+          <w:lang w:val="es-ES"/>
+        </w:rPr>
+        <w:t>dd</w:t>
+      </w:r>
+      <w:proofErr w:type="spellEnd"/>
+      <w:r>
+        <w:rPr>
+          <w:lang w:val="es-ES"/>
+        </w:rPr>
+        <w:t>/</w:t>
+      </w:r>
+      <w:proofErr w:type="spellStart"/>
+      <w:r>
+        <w:rPr>
+          <w:lang w:val="es-ES"/>
+        </w:rPr>
+        <w:t>MMyyyy</w:t>
+      </w:r>
+      <w:proofErr w:type="spellEnd"/>
+      <w:r>
+        <w:rPr>
+          <w:lang w:val="es-ES"/>
+        </w:rPr>
+        <w:t xml:space="preserve"> </w:t>
+      </w:r>
+      <w:proofErr w:type="spellStart"/>
+      <w:r>
+        <w:rPr>
+          <w:lang w:val="es-ES"/>
+        </w:rPr>
+        <w:t>HH:mm</w:t>
+      </w:r>
+      <w:proofErr w:type="spellEnd"/>
+      <w:r>
+        <w:rPr>
+          <w:lang w:val="es-ES"/>
+        </w:rPr>
+        <w:t xml:space="preserve"> y la cabecera cuando </w:t>
+      </w:r>
+      <w:proofErr w:type="spellStart"/>
+      <w:r>
+        <w:rPr>
+          <w:lang w:val="es-ES"/>
+        </w:rPr>
+        <w:t>esta</w:t>
+      </w:r>
+      <w:proofErr w:type="spellEnd"/>
+      <w:r>
+        <w:rPr>
+          <w:lang w:val="es-ES"/>
+        </w:rPr>
+        <w:t xml:space="preserve"> en español </w:t>
+      </w:r>
+      <w:proofErr w:type="spellStart"/>
+      <w:r>
+        <w:rPr>
+          <w:lang w:val="es-ES"/>
+        </w:rPr>
+        <w:t>esta´ra</w:t>
+      </w:r>
+      <w:proofErr w:type="spellEnd"/>
+      <w:r>
+        <w:rPr>
+          <w:lang w:val="es-ES"/>
+        </w:rPr>
+        <w:t xml:space="preserve"> en inglés</w:t>
       </w:r>
     </w:p>
     <w:p>
@@ -2978,14 +3289,72 @@
         <w:rPr>
           <w:lang w:val="es-ES"/>
         </w:rPr>
-        <w:t xml:space="preserve">En el original la cabece´ra aparecerá en español y la fecha segirá el formato </w:t>
-      </w:r>
-      <w:r>
-        <w:rPr>
-          <w:lang w:val="es-ES"/>
-        </w:rPr>
-        <w:t>dd/MMyyyy HH:mm</w:t>
-      </w:r>
+        <w:t xml:space="preserve">En el original la </w:t>
+      </w:r>
+      <w:proofErr w:type="spellStart"/>
+      <w:r>
+        <w:rPr>
+          <w:lang w:val="es-ES"/>
+        </w:rPr>
+        <w:t>cabece´ra</w:t>
+      </w:r>
+      <w:proofErr w:type="spellEnd"/>
+      <w:r>
+        <w:rPr>
+          <w:lang w:val="es-ES"/>
+        </w:rPr>
+        <w:t xml:space="preserve"> aparecerá en español y la fecha </w:t>
+      </w:r>
+      <w:proofErr w:type="spellStart"/>
+      <w:r>
+        <w:rPr>
+          <w:lang w:val="es-ES"/>
+        </w:rPr>
+        <w:t>segirá</w:t>
+      </w:r>
+      <w:proofErr w:type="spellEnd"/>
+      <w:r>
+        <w:rPr>
+          <w:lang w:val="es-ES"/>
+        </w:rPr>
+        <w:t xml:space="preserve"> el formato </w:t>
+      </w:r>
+      <w:proofErr w:type="spellStart"/>
+      <w:r>
+        <w:rPr>
+          <w:lang w:val="es-ES"/>
+        </w:rPr>
+        <w:t>dd</w:t>
+      </w:r>
+      <w:proofErr w:type="spellEnd"/>
+      <w:r>
+        <w:rPr>
+          <w:lang w:val="es-ES"/>
+        </w:rPr>
+        <w:t>/</w:t>
+      </w:r>
+      <w:proofErr w:type="spellStart"/>
+      <w:r>
+        <w:rPr>
+          <w:lang w:val="es-ES"/>
+        </w:rPr>
+        <w:t>MMyyyy</w:t>
+      </w:r>
+      <w:proofErr w:type="spellEnd"/>
+      <w:r>
+        <w:rPr>
+          <w:lang w:val="es-ES"/>
+        </w:rPr>
+        <w:t xml:space="preserve"> </w:t>
+      </w:r>
+      <w:proofErr w:type="spellStart"/>
+      <w:r>
+        <w:rPr>
+          <w:lang w:val="es-ES"/>
+        </w:rPr>
+        <w:t>HH:mm</w:t>
+      </w:r>
+      <w:proofErr w:type="spellEnd"/>
     </w:p>
     <w:p>
       <w:pPr>
@@ -3045,14 +3414,36 @@
     <w:p>
       <w:pPr>
         <w:pStyle w:val="Subttulo"/>
-      </w:pPr>
-      <w:r>
+        <w:rPr>
+          <w:lang w:val="es-ES"/>
+        </w:rPr>
+      </w:pPr>
+      <w:proofErr w:type="spellStart"/>
+      <w:r>
+        <w:rPr>
+          <w:lang w:val="es-ES"/>
+        </w:rPr>
         <w:t>Results</w:t>
       </w:r>
-    </w:p>
-    <w:p/>
-    <w:p>
-      <w:r>
+      <w:proofErr w:type="spellEnd"/>
+    </w:p>
+    <w:p>
+      <w:pPr>
+        <w:rPr>
+          <w:lang w:val="es-ES"/>
+        </w:rPr>
+      </w:pPr>
+    </w:p>
+    <w:p>
+      <w:pPr>
+        <w:rPr>
+          <w:lang w:val="es-ES"/>
+        </w:rPr>
+      </w:pPr>
+      <w:r>
+        <w:rPr>
+          <w:lang w:val="es-ES"/>
+        </w:rPr>
         <w:br w:type="page"/>
       </w:r>
     </w:p>
@@ -3080,12 +3471,14 @@
           <w:lang w:val="es-ES"/>
         </w:rPr>
       </w:pPr>
+      <w:proofErr w:type="spellStart"/>
       <w:r>
         <w:rPr>
           <w:lang w:val="es-ES"/>
         </w:rPr>
         <w:t>Description</w:t>
       </w:r>
+      <w:proofErr w:type="spellEnd"/>
     </w:p>
     <w:p>
       <w:pPr>
@@ -3132,7 +3525,21 @@
         <w:rPr>
           <w:lang w:val="es-ES"/>
         </w:rPr>
-        <w:t>En el mensaje de eliminar una categoría en español el mensaje de confirmación no será “¿Quieré eliminar esta categoría?”</w:t>
+        <w:t>En el mensaje de eliminar una categoría en español el mensaje de confirmación no será “¿</w:t>
+      </w:r>
+      <w:proofErr w:type="spellStart"/>
+      <w:r>
+        <w:rPr>
+          <w:lang w:val="es-ES"/>
+        </w:rPr>
+        <w:t>Quieré</w:t>
+      </w:r>
+      <w:proofErr w:type="spellEnd"/>
+      <w:r>
+        <w:rPr>
+          <w:lang w:val="es-ES"/>
+        </w:rPr>
+        <w:t xml:space="preserve"> eliminar esta categoría?”</w:t>
       </w:r>
     </w:p>
     <w:p>
@@ -3241,19 +3648,21 @@
         <w:rPr>
           <w:lang w:val="es-ES"/>
         </w:rPr>
-        <w:t xml:space="preserve">En el mensaje de eliminar una categoría en español el mensaje de confirmación </w:t>
-      </w:r>
-      <w:r>
-        <w:rPr>
-          <w:lang w:val="es-ES"/>
-        </w:rPr>
-        <w:t>debe ser</w:t>
-      </w:r>
-      <w:r>
-        <w:rPr>
-          <w:lang w:val="es-ES"/>
-        </w:rPr>
-        <w:t xml:space="preserve"> “¿Quieré eliminar esta categoría?”</w:t>
+        <w:t>En el mensaje de eliminar una categoría en español el mensaje de confirmación debe ser “¿</w:t>
+      </w:r>
+      <w:proofErr w:type="spellStart"/>
+      <w:r>
+        <w:rPr>
+          <w:lang w:val="es-ES"/>
+        </w:rPr>
+        <w:t>Quieré</w:t>
+      </w:r>
+      <w:proofErr w:type="spellEnd"/>
+      <w:r>
+        <w:rPr>
+          <w:lang w:val="es-ES"/>
+        </w:rPr>
+        <w:t xml:space="preserve"> eliminar esta categoría?”</w:t>
       </w:r>
     </w:p>
     <w:p>
@@ -3318,12 +3727,14 @@
           <w:lang w:val="es-ES"/>
         </w:rPr>
       </w:pPr>
+      <w:proofErr w:type="spellStart"/>
       <w:r>
         <w:rPr>
           <w:lang w:val="es-ES"/>
         </w:rPr>
         <w:t>Results</w:t>
       </w:r>
+      <w:proofErr w:type="spellEnd"/>
     </w:p>
     <w:p>
       <w:pPr>
@@ -3369,12 +3780,14 @@
           <w:lang w:val="es-ES"/>
         </w:rPr>
       </w:pPr>
+      <w:proofErr w:type="spellStart"/>
       <w:r>
         <w:rPr>
           <w:lang w:val="es-ES"/>
         </w:rPr>
         <w:t>Description</w:t>
       </w:r>
+      <w:proofErr w:type="spellEnd"/>
     </w:p>
     <w:p>
       <w:pPr>
@@ -3563,12 +3976,14 @@
           <w:lang w:val="es-ES"/>
         </w:rPr>
       </w:pPr>
+      <w:proofErr w:type="spellStart"/>
       <w:r>
         <w:rPr>
           <w:lang w:val="es-ES"/>
         </w:rPr>
         <w:t>Results</w:t>
       </w:r>
+      <w:proofErr w:type="spellEnd"/>
     </w:p>
     <w:p>
       <w:pPr>
@@ -3609,9 +4024,31 @@
         <w:rPr>
           <w:lang w:val="es-ES"/>
         </w:rPr>
-        <w:t>23 Editar número de VAT de Acme Meals</w:t>
+        <w:t xml:space="preserve">23 Editar número de VAT de </w:t>
+      </w:r>
+      <w:proofErr w:type="spellStart"/>
+      <w:r>
+        <w:rPr>
+          <w:lang w:val="es-ES"/>
+        </w:rPr>
+        <w:t>Acme</w:t>
+      </w:r>
+      <w:proofErr w:type="spellEnd"/>
+      <w:r>
+        <w:rPr>
+          <w:lang w:val="es-ES"/>
+        </w:rPr>
+        <w:t xml:space="preserve"> </w:t>
+      </w:r>
+      <w:proofErr w:type="spellStart"/>
+      <w:r>
+        <w:rPr>
+          <w:lang w:val="es-ES"/>
+        </w:rPr>
+        <w:t>Meals</w:t>
       </w:r>
       <w:bookmarkEnd w:id="9"/>
+      <w:proofErr w:type="spellEnd"/>
     </w:p>
     <w:p>
       <w:pPr>
@@ -3620,12 +4057,14 @@
           <w:lang w:val="es-ES"/>
         </w:rPr>
       </w:pPr>
+      <w:proofErr w:type="spellStart"/>
       <w:r>
         <w:rPr>
           <w:lang w:val="es-ES"/>
         </w:rPr>
         <w:t>Description</w:t>
       </w:r>
+      <w:proofErr w:type="spellEnd"/>
     </w:p>
     <w:p>
       <w:pPr>
@@ -3749,7 +4188,21 @@
         <w:rPr>
           <w:lang w:val="es-ES"/>
         </w:rPr>
-        <w:t>El VAt debe seguir el patrón</w:t>
+        <w:t xml:space="preserve">El </w:t>
+      </w:r>
+      <w:proofErr w:type="spellStart"/>
+      <w:r>
+        <w:rPr>
+          <w:lang w:val="es-ES"/>
+        </w:rPr>
+        <w:t>VAt</w:t>
+      </w:r>
+      <w:proofErr w:type="spellEnd"/>
+      <w:r>
+        <w:rPr>
+          <w:lang w:val="es-ES"/>
+        </w:rPr>
+        <w:t xml:space="preserve"> debe seguir el patrón</w:t>
       </w:r>
     </w:p>
     <w:p>
@@ -3880,12 +4333,12 @@
       <w:pPr>
         <w:pStyle w:val="Subttulo"/>
         <w:rPr>
-          <w:lang w:val="es-ES"/>
-        </w:rPr>
-      </w:pPr>
-      <w:r>
-        <w:rPr>
-          <w:lang w:val="es-ES"/>
+          <w:lang w:val="en-US"/>
+        </w:rPr>
+      </w:pPr>
+      <w:r>
+        <w:rPr>
+          <w:lang w:val="en-US"/>
         </w:rPr>
         <w:t>Results</w:t>
       </w:r>
@@ -3893,19 +4346,19 @@
     <w:p>
       <w:pPr>
         <w:rPr>
-          <w:lang w:val="es-ES"/>
-        </w:rPr>
-      </w:pPr>
-    </w:p>
-    <w:p>
-      <w:pPr>
-        <w:rPr>
-          <w:lang w:val="es-ES"/>
-        </w:rPr>
-      </w:pPr>
-      <w:r>
-        <w:rPr>
-          <w:lang w:val="es-ES"/>
+          <w:lang w:val="en-US"/>
+        </w:rPr>
+      </w:pPr>
+    </w:p>
+    <w:p>
+      <w:pPr>
+        <w:rPr>
+          <w:lang w:val="en-US"/>
+        </w:rPr>
+      </w:pPr>
+      <w:r>
+        <w:rPr>
+          <w:lang w:val="en-US"/>
         </w:rPr>
         <w:br w:type="page"/>
       </w:r>
@@ -3923,7 +4376,35 @@
           <w:lang w:val="en-US"/>
         </w:rPr>
         <w:lastRenderedPageBreak/>
-        <w:t>Bug in use case 27 Genear las monthly bills</w:t>
+        <w:t xml:space="preserve">Bug in use case 27 </w:t>
+      </w:r>
+      <w:proofErr w:type="spellStart"/>
+      <w:r>
+        <w:rPr>
+          <w:lang w:val="en-US"/>
+        </w:rPr>
+        <w:t>Genear</w:t>
+      </w:r>
+      <w:proofErr w:type="spellEnd"/>
+      <w:r>
+        <w:rPr>
+          <w:lang w:val="en-US"/>
+        </w:rPr>
+        <w:t xml:space="preserve"> </w:t>
+      </w:r>
+      <w:proofErr w:type="spellStart"/>
+      <w:r>
+        <w:rPr>
+          <w:lang w:val="en-US"/>
+        </w:rPr>
+        <w:t>las</w:t>
+      </w:r>
+      <w:proofErr w:type="spellEnd"/>
+      <w:r>
+        <w:rPr>
+          <w:lang w:val="en-US"/>
+        </w:rPr>
+        <w:t xml:space="preserve"> monthly bills</w:t>
       </w:r>
       <w:bookmarkEnd w:id="10"/>
     </w:p>
@@ -3931,46 +4412,104 @@
       <w:pPr>
         <w:pStyle w:val="Subttulo"/>
         <w:rPr>
-          <w:lang w:val="en-US"/>
-        </w:rPr>
-      </w:pPr>
-      <w:r>
-        <w:rPr>
-          <w:lang w:val="en-US"/>
+          <w:lang w:val="es-ES"/>
+        </w:rPr>
+      </w:pPr>
+      <w:proofErr w:type="spellStart"/>
+      <w:r>
+        <w:rPr>
+          <w:lang w:val="es-ES"/>
         </w:rPr>
         <w:t>Description</w:t>
       </w:r>
-    </w:p>
-    <w:p>
-      <w:pPr>
-        <w:pStyle w:val="Notes"/>
-        <w:rPr>
-          <w:lang w:val="es-ES"/>
-        </w:rPr>
-      </w:pPr>
-      <w:r>
-        <w:rPr>
-          <w:lang w:val="es-ES"/>
-        </w:rPr>
-        <w:t>Al generar las monthly bills se redirigir</w:t>
-      </w:r>
-      <w:r>
-        <w:rPr>
-          <w:lang w:val="es-ES"/>
-        </w:rPr>
-        <w:t>á al usuario a la lista de monthly bills en vez de a la página principal del sistema.</w:t>
-      </w:r>
-    </w:p>
-    <w:p>
-      <w:pPr>
-        <w:pStyle w:val="Notes"/>
-        <w:rPr>
-          <w:lang w:val="en-US"/>
-        </w:rPr>
-      </w:pPr>
-      <w:r>
-        <w:rPr>
-          <w:lang w:val="en-US"/>
+      <w:proofErr w:type="spellEnd"/>
+    </w:p>
+    <w:p>
+      <w:pPr>
+        <w:pStyle w:val="Notes"/>
+        <w:rPr>
+          <w:lang w:val="es-ES"/>
+        </w:rPr>
+      </w:pPr>
+      <w:r>
+        <w:rPr>
+          <w:lang w:val="es-ES"/>
+        </w:rPr>
+        <w:t xml:space="preserve">Al generar las </w:t>
+      </w:r>
+      <w:proofErr w:type="spellStart"/>
+      <w:r>
+        <w:rPr>
+          <w:lang w:val="es-ES"/>
+        </w:rPr>
+        <w:t>monthly</w:t>
+      </w:r>
+      <w:proofErr w:type="spellEnd"/>
+      <w:r>
+        <w:rPr>
+          <w:lang w:val="es-ES"/>
+        </w:rPr>
+        <w:t xml:space="preserve"> </w:t>
+      </w:r>
+      <w:proofErr w:type="spellStart"/>
+      <w:r>
+        <w:rPr>
+          <w:lang w:val="es-ES"/>
+        </w:rPr>
+        <w:t>bills</w:t>
+      </w:r>
+      <w:proofErr w:type="spellEnd"/>
+      <w:r>
+        <w:rPr>
+          <w:lang w:val="es-ES"/>
+        </w:rPr>
+        <w:t xml:space="preserve"> se redirigir</w:t>
+      </w:r>
+      <w:r>
+        <w:rPr>
+          <w:lang w:val="es-ES"/>
+        </w:rPr>
+        <w:t xml:space="preserve">á al usuario a la lista de </w:t>
+      </w:r>
+      <w:proofErr w:type="spellStart"/>
+      <w:r>
+        <w:rPr>
+          <w:lang w:val="es-ES"/>
+        </w:rPr>
+        <w:t>monthly</w:t>
+      </w:r>
+      <w:proofErr w:type="spellEnd"/>
+      <w:r>
+        <w:rPr>
+          <w:lang w:val="es-ES"/>
+        </w:rPr>
+        <w:t xml:space="preserve"> </w:t>
+      </w:r>
+      <w:proofErr w:type="spellStart"/>
+      <w:r>
+        <w:rPr>
+          <w:lang w:val="es-ES"/>
+        </w:rPr>
+        <w:t>bills</w:t>
+      </w:r>
+      <w:proofErr w:type="spellEnd"/>
+      <w:r>
+        <w:rPr>
+          <w:lang w:val="es-ES"/>
+        </w:rPr>
+        <w:t xml:space="preserve"> en vez de a la página principal del sistema.</w:t>
+      </w:r>
+    </w:p>
+    <w:p>
+      <w:pPr>
+        <w:pStyle w:val="Notes"/>
+        <w:rPr>
+          <w:lang w:val="es-ES"/>
+        </w:rPr>
+      </w:pPr>
+      <w:r>
+        <w:rPr>
+          <w:lang w:val="es-ES"/>
         </w:rPr>
         <w:t>Bug:</w:t>
       </w:r>
@@ -3986,8 +4525,51 @@
         <w:rPr>
           <w:lang w:val="es-ES"/>
         </w:rPr>
-        <w:t xml:space="preserve">Al ejecutar le proceso de generar monthly bills lleva a la lista de monthly </w:t>
-      </w:r>
+        <w:t xml:space="preserve">Al ejecutar le proceso de generar </w:t>
+      </w:r>
+      <w:proofErr w:type="spellStart"/>
+      <w:r>
+        <w:rPr>
+          <w:lang w:val="es-ES"/>
+        </w:rPr>
+        <w:t>monthly</w:t>
+      </w:r>
+      <w:proofErr w:type="spellEnd"/>
+      <w:r>
+        <w:rPr>
+          <w:lang w:val="es-ES"/>
+        </w:rPr>
+        <w:t xml:space="preserve"> </w:t>
+      </w:r>
+      <w:proofErr w:type="spellStart"/>
+      <w:r>
+        <w:rPr>
+          <w:lang w:val="es-ES"/>
+        </w:rPr>
+        <w:t>bills</w:t>
+      </w:r>
+      <w:proofErr w:type="spellEnd"/>
+      <w:r>
+        <w:rPr>
+          <w:lang w:val="es-ES"/>
+        </w:rPr>
+        <w:t xml:space="preserve"> lleva a la lista de </w:t>
+      </w:r>
+      <w:proofErr w:type="spellStart"/>
+      <w:r>
+        <w:rPr>
+          <w:lang w:val="es-ES"/>
+        </w:rPr>
+        <w:t>monthly</w:t>
+      </w:r>
+      <w:proofErr w:type="spellEnd"/>
+      <w:r>
+        <w:rPr>
+          <w:lang w:val="es-ES"/>
+        </w:rPr>
+        <w:t xml:space="preserve"> </w:t>
+      </w:r>
+      <w:proofErr w:type="spellStart"/>
       <w:r>
         <w:rPr>
           <w:lang w:val="es-ES"/>
@@ -3998,7 +4580,14 @@
         <w:rPr>
           <w:lang w:val="es-ES"/>
         </w:rPr>
-        <w:t>ills en vez de a la de inicio</w:t>
+        <w:t>ills</w:t>
+      </w:r>
+      <w:proofErr w:type="spellEnd"/>
+      <w:r>
+        <w:rPr>
+          <w:lang w:val="es-ES"/>
+        </w:rPr>
+        <w:t xml:space="preserve"> en vez de a la de inicio</w:t>
       </w:r>
     </w:p>
     <w:p>
@@ -4060,12 +4649,12 @@
       <w:pPr>
         <w:pStyle w:val="Notes"/>
         <w:rPr>
-          <w:lang w:val="en-US"/>
-        </w:rPr>
-      </w:pPr>
-      <w:r>
-        <w:rPr>
-          <w:lang w:val="en-US"/>
+          <w:lang w:val="es-ES"/>
+        </w:rPr>
+      </w:pPr>
+      <w:r>
+        <w:rPr>
+          <w:lang w:val="es-ES"/>
         </w:rPr>
         <w:t>Original:</w:t>
       </w:r>
@@ -4081,14 +4670,64 @@
         <w:rPr>
           <w:lang w:val="es-ES"/>
         </w:rPr>
-        <w:t>Al lanzar el proceso de generar las monthly bills el Sistema debe de redirigir al usuario a la p</w:t>
-      </w:r>
-      <w:r>
-        <w:rPr>
-          <w:lang w:val="es-ES"/>
-        </w:rPr>
-        <w:t>ágina principal de Acme Meals</w:t>
-      </w:r>
+        <w:t xml:space="preserve">Al lanzar el proceso de generar las </w:t>
+      </w:r>
+      <w:proofErr w:type="spellStart"/>
+      <w:r>
+        <w:rPr>
+          <w:lang w:val="es-ES"/>
+        </w:rPr>
+        <w:t>monthly</w:t>
+      </w:r>
+      <w:proofErr w:type="spellEnd"/>
+      <w:r>
+        <w:rPr>
+          <w:lang w:val="es-ES"/>
+        </w:rPr>
+        <w:t xml:space="preserve"> </w:t>
+      </w:r>
+      <w:proofErr w:type="spellStart"/>
+      <w:r>
+        <w:rPr>
+          <w:lang w:val="es-ES"/>
+        </w:rPr>
+        <w:t>bills</w:t>
+      </w:r>
+      <w:proofErr w:type="spellEnd"/>
+      <w:r>
+        <w:rPr>
+          <w:lang w:val="es-ES"/>
+        </w:rPr>
+        <w:t xml:space="preserve"> el Sistema debe de redirigir al usuario a la p</w:t>
+      </w:r>
+      <w:r>
+        <w:rPr>
+          <w:lang w:val="es-ES"/>
+        </w:rPr>
+        <w:t xml:space="preserve">ágina principal de </w:t>
+      </w:r>
+      <w:proofErr w:type="spellStart"/>
+      <w:r>
+        <w:rPr>
+          <w:lang w:val="es-ES"/>
+        </w:rPr>
+        <w:t>Acme</w:t>
+      </w:r>
+      <w:proofErr w:type="spellEnd"/>
+      <w:r>
+        <w:rPr>
+          <w:lang w:val="es-ES"/>
+        </w:rPr>
+        <w:t xml:space="preserve"> </w:t>
+      </w:r>
+      <w:proofErr w:type="spellStart"/>
+      <w:r>
+        <w:rPr>
+          <w:lang w:val="es-ES"/>
+        </w:rPr>
+        <w:t>Meals</w:t>
+      </w:r>
+      <w:proofErr w:type="spellEnd"/>
     </w:p>
     <w:p>
       <w:pPr>
@@ -6336,7 +6975,7 @@
 </file>
 
 <file path=customXml/itemProps1.xml><?xml version="1.0" encoding="utf-8"?>
-<ds:datastoreItem xmlns:ds="http://schemas.openxmlformats.org/officeDocument/2006/customXml" ds:itemID="{C3582FD5-C39D-4B9A-B760-986DD730232A}">
+<ds:datastoreItem xmlns:ds="http://schemas.openxmlformats.org/officeDocument/2006/customXml" ds:itemID="{B8CBD30B-407D-472B-AB48-32698BFC6A9F}">
   <ds:schemaRefs>
     <ds:schemaRef ds:uri="http://schemas.openxmlformats.org/officeDocument/2006/bibliography"/>
   </ds:schemaRefs>

</xml_diff>

<commit_message>
Comprobados los errores de los test de aceptación
</commit_message>
<xml_diff>
--- a/Acceptance test/Intentional bugs.docx
+++ b/Acceptance test/Intentional bugs.docx
@@ -12,13 +12,8 @@
       <w:r>
         <w:br/>
       </w:r>
-      <w:proofErr w:type="spellStart"/>
-      <w:r>
-        <w:t>Acem</w:t>
-      </w:r>
-      <w:proofErr w:type="spellEnd"/>
-      <w:r>
-        <w:t xml:space="preserve"> Meals</w:t>
+      <w:r>
+        <w:t>Acem Meals</w:t>
       </w:r>
       <w:r>
         <w:t xml:space="preserve"> </w:t>
@@ -170,21 +165,7 @@
               <w:rPr>
                 <w:lang w:val="es-ES"/>
               </w:rPr>
-              <w:t xml:space="preserve">Barrientos </w:t>
-            </w:r>
-            <w:proofErr w:type="spellStart"/>
-            <w:r>
-              <w:rPr>
-                <w:lang w:val="es-ES"/>
-              </w:rPr>
-              <w:t>Mohedano</w:t>
-            </w:r>
-            <w:proofErr w:type="spellEnd"/>
-            <w:r>
-              <w:rPr>
-                <w:lang w:val="es-ES"/>
-              </w:rPr>
-              <w:t>, Rubén</w:t>
+              <w:t>Barrientos Mohedano, Rubén</w:t>
             </w:r>
           </w:p>
           <w:p>
@@ -386,27 +367,9 @@
               <w:pStyle w:val="Notes"/>
               <w:cnfStyle w:val="000000100000" w:firstRow="0" w:lastRow="0" w:firstColumn="0" w:lastColumn="0" w:oddVBand="0" w:evenVBand="0" w:oddHBand="1" w:evenHBand="0" w:firstRowFirstColumn="0" w:firstRowLastColumn="0" w:lastRowFirstColumn="0" w:lastRowLastColumn="0"/>
             </w:pPr>
-            <w:proofErr w:type="spellStart"/>
-            <w:r>
-              <w:t>Vázquez</w:t>
-            </w:r>
-            <w:proofErr w:type="spellEnd"/>
-            <w:r>
-              <w:t xml:space="preserve"> </w:t>
-            </w:r>
-            <w:proofErr w:type="spellStart"/>
-            <w:r>
-              <w:t>Argumedo</w:t>
-            </w:r>
-            <w:proofErr w:type="spellEnd"/>
-            <w:r>
-              <w:t xml:space="preserve">, </w:t>
-            </w:r>
-            <w:proofErr w:type="spellStart"/>
-            <w:r>
-              <w:t>Jesús</w:t>
-            </w:r>
-            <w:proofErr w:type="spellEnd"/>
+            <w:r>
+              <w:t>Vázquez Argumedo, Jesús</w:t>
+            </w:r>
           </w:p>
         </w:tc>
       </w:tr>
@@ -486,21 +449,7 @@
               <w:rPr>
                 <w:lang w:val="es-ES"/>
               </w:rPr>
-              <w:t xml:space="preserve">Barrientos </w:t>
-            </w:r>
-            <w:proofErr w:type="spellStart"/>
-            <w:r>
-              <w:rPr>
-                <w:lang w:val="es-ES"/>
-              </w:rPr>
-              <w:t>Mohedano</w:t>
-            </w:r>
-            <w:proofErr w:type="spellEnd"/>
-            <w:r>
-              <w:rPr>
-                <w:lang w:val="es-ES"/>
-              </w:rPr>
-              <w:t>, Rubén</w:t>
+              <w:t>Barrientos Mohedano, Rubén</w:t>
             </w:r>
           </w:p>
           <w:p>
@@ -630,27 +579,9 @@
               <w:pStyle w:val="Notes"/>
               <w:cnfStyle w:val="000000000000" w:firstRow="0" w:lastRow="0" w:firstColumn="0" w:lastColumn="0" w:oddVBand="0" w:evenVBand="0" w:oddHBand="0" w:evenHBand="0" w:firstRowFirstColumn="0" w:firstRowLastColumn="0" w:lastRowFirstColumn="0" w:lastRowLastColumn="0"/>
             </w:pPr>
-            <w:proofErr w:type="spellStart"/>
-            <w:r>
-              <w:t>Vázquez</w:t>
-            </w:r>
-            <w:proofErr w:type="spellEnd"/>
-            <w:r>
-              <w:t xml:space="preserve"> </w:t>
-            </w:r>
-            <w:proofErr w:type="spellStart"/>
-            <w:r>
-              <w:t>Argumedo</w:t>
-            </w:r>
-            <w:proofErr w:type="spellEnd"/>
-            <w:r>
-              <w:t xml:space="preserve">, </w:t>
-            </w:r>
-            <w:proofErr w:type="spellStart"/>
-            <w:r>
-              <w:t>Jesús</w:t>
-            </w:r>
-            <w:proofErr w:type="spellEnd"/>
+            <w:r>
+              <w:t>Vázquez Argumedo, Jesús</w:t>
+            </w:r>
           </w:p>
         </w:tc>
       </w:tr>
@@ -765,17 +696,39 @@
           <w:p>
             <w:pPr>
               <w:pStyle w:val="Notes"/>
+              <w:rPr>
+                <w:lang w:val="es-ES"/>
+              </w:rPr>
             </w:pPr>
             <w:r>
-              <w:t>Document the effectiveness of your testers.  Compute it as the ratio of intentional bugs that they've found to the total number of intentional bugs that you injected.</w:t>
-            </w:r>
+              <w:rPr>
+                <w:lang w:val="es-ES"/>
+              </w:rPr>
+              <w:t>El equipo de testeo a encontrado un total de 8 errores de 9 con un ratio del 88.89%</w:t>
+            </w:r>
+            <w:bookmarkStart w:id="0" w:name="_GoBack"/>
+            <w:bookmarkEnd w:id="0"/>
           </w:p>
         </w:tc>
       </w:tr>
     </w:tbl>
-    <w:p/>
-    <w:p>
-      <w:r>
+    <w:p>
+      <w:pPr>
+        <w:rPr>
+          <w:lang w:val="es-ES"/>
+        </w:rPr>
+      </w:pPr>
+    </w:p>
+    <w:p>
+      <w:pPr>
+        <w:rPr>
+          <w:lang w:val="es-ES"/>
+        </w:rPr>
+      </w:pPr>
+      <w:r>
+        <w:rPr>
+          <w:lang w:val="es-ES"/>
+        </w:rPr>
         <w:br w:type="page"/>
       </w:r>
     </w:p>
@@ -1672,8 +1625,8 @@
           <w:lang w:val="es-ES"/>
         </w:rPr>
       </w:pPr>
-      <w:bookmarkStart w:id="0" w:name="_Toc383875113"/>
-      <w:bookmarkStart w:id="1" w:name="_Toc483906326"/>
+      <w:bookmarkStart w:id="1" w:name="_Toc383875113"/>
+      <w:bookmarkStart w:id="2" w:name="_Toc483906326"/>
       <w:r>
         <w:rPr>
           <w:lang w:val="es-ES"/>
@@ -1693,7 +1646,7 @@
         </w:rPr>
         <w:t xml:space="preserve"> </w:t>
       </w:r>
-      <w:bookmarkEnd w:id="0"/>
+      <w:bookmarkEnd w:id="1"/>
       <w:r>
         <w:rPr>
           <w:lang w:val="es-ES"/>
@@ -1712,7 +1665,7 @@
         </w:rPr>
         <w:t>Listar catálogo de restaurantes</w:t>
       </w:r>
-      <w:bookmarkEnd w:id="1"/>
+      <w:bookmarkEnd w:id="2"/>
     </w:p>
     <w:p>
       <w:pPr>
@@ -1721,14 +1674,12 @@
           <w:lang w:val="es-ES"/>
         </w:rPr>
       </w:pPr>
-      <w:proofErr w:type="spellStart"/>
       <w:r>
         <w:rPr>
           <w:lang w:val="es-ES"/>
         </w:rPr>
         <w:t>Description</w:t>
       </w:r>
-      <w:proofErr w:type="spellEnd"/>
     </w:p>
     <w:p>
       <w:pPr>
@@ -1927,10 +1878,27 @@
     <w:p>
       <w:pPr>
         <w:pStyle w:val="Notes"/>
-      </w:pPr>
-    </w:p>
-    <w:p>
-      <w:r>
+        <w:rPr>
+          <w:lang w:val="es-ES"/>
+        </w:rPr>
+      </w:pPr>
+      <w:r>
+        <w:rPr>
+          <w:lang w:val="es-ES"/>
+        </w:rPr>
+        <w:t>Bug encontrado por el equipo de testeo</w:t>
+      </w:r>
+    </w:p>
+    <w:p>
+      <w:pPr>
+        <w:rPr>
+          <w:lang w:val="es-ES"/>
+        </w:rPr>
+      </w:pPr>
+      <w:r>
+        <w:rPr>
+          <w:lang w:val="es-ES"/>
+        </w:rPr>
         <w:br w:type="page"/>
       </w:r>
     </w:p>
@@ -1941,7 +1909,7 @@
           <w:lang w:val="en-US"/>
         </w:rPr>
       </w:pPr>
-      <w:bookmarkStart w:id="2" w:name="_Toc483906327"/>
+      <w:bookmarkStart w:id="3" w:name="_Toc483906327"/>
       <w:r>
         <w:rPr>
           <w:lang w:val="en-US"/>
@@ -1949,7 +1917,6 @@
         <w:lastRenderedPageBreak/>
         <w:t xml:space="preserve">Bug in use case 6 </w:t>
       </w:r>
-      <w:proofErr w:type="spellStart"/>
       <w:r>
         <w:rPr>
           <w:lang w:val="en-US"/>
@@ -1960,30 +1927,9 @@
         <w:rPr>
           <w:lang w:val="en-US"/>
         </w:rPr>
-        <w:t>ditar</w:t>
-      </w:r>
-      <w:proofErr w:type="spellEnd"/>
-      <w:r>
-        <w:rPr>
-          <w:lang w:val="en-US"/>
-        </w:rPr>
-        <w:t xml:space="preserve"> </w:t>
-      </w:r>
-      <w:proofErr w:type="spellStart"/>
-      <w:r>
-        <w:rPr>
-          <w:lang w:val="en-US"/>
-        </w:rPr>
-        <w:t>perfil</w:t>
-      </w:r>
-      <w:proofErr w:type="spellEnd"/>
-      <w:r>
-        <w:rPr>
-          <w:lang w:val="en-US"/>
-        </w:rPr>
-        <w:t xml:space="preserve"> de user y manager</w:t>
-      </w:r>
-      <w:bookmarkEnd w:id="2"/>
+        <w:t>ditar perfil de user y manager</w:t>
+      </w:r>
+      <w:bookmarkEnd w:id="3"/>
     </w:p>
     <w:p>
       <w:pPr>
@@ -1992,14 +1938,12 @@
           <w:lang w:val="es-ES"/>
         </w:rPr>
       </w:pPr>
-      <w:proofErr w:type="spellStart"/>
       <w:r>
         <w:rPr>
           <w:lang w:val="es-ES"/>
         </w:rPr>
         <w:t>Description</w:t>
       </w:r>
-      <w:proofErr w:type="spellEnd"/>
     </w:p>
     <w:p>
       <w:pPr>
@@ -2030,21 +1974,7 @@
         <w:rPr>
           <w:lang w:val="es-ES"/>
         </w:rPr>
-        <w:t xml:space="preserve">otón cancel de editar un perfil, se redirigirá a un lugar incorrecto. Este bug tendrá lugar tanto en </w:t>
-      </w:r>
-      <w:proofErr w:type="spellStart"/>
-      <w:r>
-        <w:rPr>
-          <w:lang w:val="es-ES"/>
-        </w:rPr>
-        <w:t>user</w:t>
-      </w:r>
-      <w:proofErr w:type="spellEnd"/>
-      <w:r>
-        <w:rPr>
-          <w:lang w:val="es-ES"/>
-        </w:rPr>
-        <w:t xml:space="preserve"> como en manager</w:t>
+        <w:t>otón cancel de editar un perfil, se redirigirá a un lugar incorrecto. Este bug tendrá lugar tanto en user como en manager</w:t>
       </w:r>
     </w:p>
     <w:p>
@@ -2299,10 +2229,19 @@
           <w:lang w:val="es-ES"/>
         </w:rPr>
       </w:pPr>
-      <w:r>
-        <w:rPr>
-          <w:lang w:val="es-ES"/>
-        </w:rPr>
+    </w:p>
+    <w:p>
+      <w:pPr>
+        <w:pStyle w:val="Notes"/>
+        <w:rPr>
+          <w:lang w:val="es-ES"/>
+        </w:rPr>
+      </w:pPr>
+      <w:r>
+        <w:rPr>
+          <w:lang w:val="es-ES"/>
+        </w:rPr>
+        <w:lastRenderedPageBreak/>
         <w:t>Original:</w:t>
       </w:r>
     </w:p>
@@ -2317,7 +2256,6 @@
         <w:rPr>
           <w:lang w:val="es-ES"/>
         </w:rPr>
-        <w:lastRenderedPageBreak/>
         <w:t>Al pulsar el botón de cancelar nos debe de mandar a la página de inicio del sistema</w:t>
       </w:r>
     </w:p>
@@ -2383,14 +2321,25 @@
           <w:lang w:val="es-ES"/>
         </w:rPr>
       </w:pPr>
-      <w:proofErr w:type="spellStart"/>
       <w:r>
         <w:rPr>
           <w:lang w:val="es-ES"/>
         </w:rPr>
         <w:t>Results</w:t>
       </w:r>
-      <w:proofErr w:type="spellEnd"/>
+    </w:p>
+    <w:p>
+      <w:pPr>
+        <w:rPr>
+          <w:lang w:val="es-ES"/>
+        </w:rPr>
+      </w:pPr>
+      <w:r>
+        <w:rPr>
+          <w:lang w:val="es-ES"/>
+        </w:rPr>
+        <w:t>Bug encontrado por el equipo de testeo</w:t>
+      </w:r>
     </w:p>
     <w:p>
       <w:pPr>
@@ -2412,7 +2361,7 @@
           <w:lang w:val="es-ES"/>
         </w:rPr>
       </w:pPr>
-      <w:bookmarkStart w:id="3" w:name="_Toc483906328"/>
+      <w:bookmarkStart w:id="4" w:name="_Toc483906328"/>
       <w:r>
         <w:rPr>
           <w:lang w:val="es-ES"/>
@@ -2420,7 +2369,7 @@
         <w:lastRenderedPageBreak/>
         <w:t>Bug in use case 7 Listar los pedidos de un usuario</w:t>
       </w:r>
-      <w:bookmarkEnd w:id="3"/>
+      <w:bookmarkEnd w:id="4"/>
     </w:p>
     <w:p>
       <w:pPr>
@@ -2429,63 +2378,31 @@
           <w:lang w:val="es-ES"/>
         </w:rPr>
       </w:pPr>
-      <w:proofErr w:type="spellStart"/>
       <w:r>
         <w:rPr>
           <w:lang w:val="es-ES"/>
         </w:rPr>
         <w:t>Description</w:t>
       </w:r>
-      <w:proofErr w:type="spellEnd"/>
-    </w:p>
-    <w:p>
-      <w:pPr>
-        <w:pStyle w:val="Notes"/>
-        <w:rPr>
-          <w:lang w:val="es-ES"/>
-        </w:rPr>
-      </w:pPr>
-      <w:r>
-        <w:rPr>
-          <w:lang w:val="es-ES"/>
-        </w:rPr>
-        <w:t xml:space="preserve">Al listar los </w:t>
-      </w:r>
-      <w:proofErr w:type="spellStart"/>
-      <w:r>
-        <w:rPr>
-          <w:lang w:val="es-ES"/>
-        </w:rPr>
-        <w:t>pedidios</w:t>
-      </w:r>
-      <w:proofErr w:type="spellEnd"/>
-      <w:r>
-        <w:rPr>
-          <w:lang w:val="es-ES"/>
-        </w:rPr>
-        <w:t xml:space="preserve"> falta</w:t>
-      </w:r>
-      <w:r>
-        <w:rPr>
-          <w:lang w:val="es-ES"/>
-        </w:rPr>
-        <w:t xml:space="preserve">ra información, para ser </w:t>
-      </w:r>
-      <w:proofErr w:type="spellStart"/>
-      <w:proofErr w:type="gramStart"/>
-      <w:r>
-        <w:rPr>
-          <w:lang w:val="es-ES"/>
-        </w:rPr>
-        <w:t>mas</w:t>
-      </w:r>
-      <w:proofErr w:type="spellEnd"/>
-      <w:proofErr w:type="gramEnd"/>
-      <w:r>
-        <w:rPr>
-          <w:lang w:val="es-ES"/>
-        </w:rPr>
-        <w:t xml:space="preserve"> exacto el Status</w:t>
+    </w:p>
+    <w:p>
+      <w:pPr>
+        <w:pStyle w:val="Notes"/>
+        <w:rPr>
+          <w:lang w:val="es-ES"/>
+        </w:rPr>
+      </w:pPr>
+      <w:r>
+        <w:rPr>
+          <w:lang w:val="es-ES"/>
+        </w:rPr>
+        <w:t>Al listar los pedidios falta</w:t>
+      </w:r>
+      <w:r>
+        <w:rPr>
+          <w:lang w:val="es-ES"/>
+        </w:rPr>
+        <w:t>ra información, para ser mas exacto el Status</w:t>
       </w:r>
     </w:p>
     <w:p>
@@ -2521,8 +2438,6 @@
         </w:rPr>
         <w:t xml:space="preserve"> en la lista del manager y del user</w:t>
       </w:r>
-      <w:bookmarkStart w:id="4" w:name="_GoBack"/>
-      <w:bookmarkEnd w:id="4"/>
     </w:p>
     <w:p>
       <w:pPr>
@@ -2669,21 +2584,25 @@
           <w:lang w:val="es-ES"/>
         </w:rPr>
       </w:pPr>
-      <w:proofErr w:type="spellStart"/>
       <w:r>
         <w:rPr>
           <w:lang w:val="es-ES"/>
         </w:rPr>
         <w:t>Results</w:t>
       </w:r>
-      <w:proofErr w:type="spellEnd"/>
-    </w:p>
-    <w:p>
-      <w:pPr>
-        <w:rPr>
-          <w:lang w:val="es-ES"/>
-        </w:rPr>
-      </w:pPr>
+    </w:p>
+    <w:p>
+      <w:pPr>
+        <w:rPr>
+          <w:lang w:val="es-ES"/>
+        </w:rPr>
+      </w:pPr>
+      <w:r>
+        <w:rPr>
+          <w:lang w:val="es-ES"/>
+        </w:rPr>
+        <w:t>Bug encontrado por el equipo de testeo</w:t>
+      </w:r>
     </w:p>
     <w:p>
       <w:pPr>
@@ -2722,55 +2641,25 @@
           <w:lang w:val="es-ES"/>
         </w:rPr>
       </w:pPr>
-      <w:proofErr w:type="spellStart"/>
       <w:r>
         <w:rPr>
           <w:lang w:val="es-ES"/>
         </w:rPr>
         <w:t>Description</w:t>
       </w:r>
-      <w:proofErr w:type="spellEnd"/>
-    </w:p>
-    <w:p>
-      <w:pPr>
-        <w:pStyle w:val="Notes"/>
-        <w:rPr>
-          <w:lang w:val="es-ES"/>
-        </w:rPr>
-      </w:pPr>
-      <w:r>
-        <w:rPr>
-          <w:lang w:val="es-ES"/>
-        </w:rPr>
-        <w:t xml:space="preserve">Al </w:t>
-      </w:r>
-      <w:proofErr w:type="spellStart"/>
-      <w:r>
-        <w:rPr>
-          <w:lang w:val="es-ES"/>
-        </w:rPr>
-        <w:t>reporter</w:t>
-      </w:r>
-      <w:proofErr w:type="spellEnd"/>
-      <w:r>
-        <w:rPr>
-          <w:lang w:val="es-ES"/>
-        </w:rPr>
-        <w:t xml:space="preserve"> un comentario se </w:t>
-      </w:r>
-      <w:proofErr w:type="gramStart"/>
-      <w:r>
-        <w:rPr>
-          <w:lang w:val="es-ES"/>
-        </w:rPr>
-        <w:t>deben</w:t>
-      </w:r>
-      <w:proofErr w:type="gramEnd"/>
-      <w:r>
-        <w:rPr>
-          <w:lang w:val="es-ES"/>
-        </w:rPr>
-        <w:t xml:space="preserve"> de dar razones por las cuales se reporta.</w:t>
+    </w:p>
+    <w:p>
+      <w:pPr>
+        <w:pStyle w:val="Notes"/>
+        <w:rPr>
+          <w:lang w:val="es-ES"/>
+        </w:rPr>
+      </w:pPr>
+      <w:r>
+        <w:rPr>
+          <w:lang w:val="es-ES"/>
+        </w:rPr>
+        <w:t>Al reporter un comentario se deben de dar razones por las cuales se reporta.</w:t>
       </w:r>
     </w:p>
     <w:p>
@@ -2798,16 +2687,8 @@
         <w:rPr>
           <w:lang w:val="es-ES"/>
         </w:rPr>
-        <w:t xml:space="preserve">Si dejamos en blanco el campo de texto se guardará el </w:t>
-      </w:r>
-      <w:proofErr w:type="spellStart"/>
-      <w:r>
-        <w:rPr>
-          <w:lang w:val="es-ES"/>
-        </w:rPr>
-        <w:t>report</w:t>
-      </w:r>
-      <w:proofErr w:type="spellEnd"/>
+        <w:t>Si dejamos en blanco el campo de texto se guardará el report</w:t>
+      </w:r>
     </w:p>
     <w:p>
       <w:pPr>
@@ -3023,21 +2904,25 @@
           <w:lang w:val="es-ES"/>
         </w:rPr>
       </w:pPr>
-      <w:proofErr w:type="spellStart"/>
       <w:r>
         <w:rPr>
           <w:lang w:val="es-ES"/>
         </w:rPr>
         <w:t>Results</w:t>
       </w:r>
-      <w:proofErr w:type="spellEnd"/>
-    </w:p>
-    <w:p>
-      <w:pPr>
-        <w:rPr>
-          <w:lang w:val="es-ES"/>
-        </w:rPr>
-      </w:pPr>
+    </w:p>
+    <w:p>
+      <w:pPr>
+        <w:rPr>
+          <w:lang w:val="es-ES"/>
+        </w:rPr>
+      </w:pPr>
+      <w:r>
+        <w:rPr>
+          <w:lang w:val="es-ES"/>
+        </w:rPr>
+        <w:t>Bug encontrado por el equipo de testeo</w:t>
+      </w:r>
     </w:p>
     <w:p>
       <w:pPr>
@@ -3076,14 +2961,12 @@
           <w:lang w:val="es-ES"/>
         </w:rPr>
       </w:pPr>
-      <w:proofErr w:type="spellStart"/>
       <w:r>
         <w:rPr>
           <w:lang w:val="es-ES"/>
         </w:rPr>
         <w:t>Description</w:t>
       </w:r>
-      <w:proofErr w:type="spellEnd"/>
     </w:p>
     <w:p>
       <w:pPr>
@@ -3136,77 +3019,7 @@
         <w:rPr>
           <w:lang w:val="es-ES"/>
         </w:rPr>
-        <w:t xml:space="preserve">La fecha no seguirá el formato </w:t>
-      </w:r>
-      <w:proofErr w:type="spellStart"/>
-      <w:r>
-        <w:rPr>
-          <w:lang w:val="es-ES"/>
-        </w:rPr>
-        <w:t>dd</w:t>
-      </w:r>
-      <w:proofErr w:type="spellEnd"/>
-      <w:r>
-        <w:rPr>
-          <w:lang w:val="es-ES"/>
-        </w:rPr>
-        <w:t>/</w:t>
-      </w:r>
-      <w:proofErr w:type="spellStart"/>
-      <w:r>
-        <w:rPr>
-          <w:lang w:val="es-ES"/>
-        </w:rPr>
-        <w:t>MMyyyy</w:t>
-      </w:r>
-      <w:proofErr w:type="spellEnd"/>
-      <w:r>
-        <w:rPr>
-          <w:lang w:val="es-ES"/>
-        </w:rPr>
-        <w:t xml:space="preserve"> </w:t>
-      </w:r>
-      <w:proofErr w:type="spellStart"/>
-      <w:r>
-        <w:rPr>
-          <w:lang w:val="es-ES"/>
-        </w:rPr>
-        <w:t>HH:mm</w:t>
-      </w:r>
-      <w:proofErr w:type="spellEnd"/>
-      <w:r>
-        <w:rPr>
-          <w:lang w:val="es-ES"/>
-        </w:rPr>
-        <w:t xml:space="preserve"> y la cabecera cuando </w:t>
-      </w:r>
-      <w:proofErr w:type="spellStart"/>
-      <w:r>
-        <w:rPr>
-          <w:lang w:val="es-ES"/>
-        </w:rPr>
-        <w:t>esta</w:t>
-      </w:r>
-      <w:proofErr w:type="spellEnd"/>
-      <w:r>
-        <w:rPr>
-          <w:lang w:val="es-ES"/>
-        </w:rPr>
-        <w:t xml:space="preserve"> en español </w:t>
-      </w:r>
-      <w:proofErr w:type="spellStart"/>
-      <w:r>
-        <w:rPr>
-          <w:lang w:val="es-ES"/>
-        </w:rPr>
-        <w:t>esta´ra</w:t>
-      </w:r>
-      <w:proofErr w:type="spellEnd"/>
-      <w:r>
-        <w:rPr>
-          <w:lang w:val="es-ES"/>
-        </w:rPr>
-        <w:t xml:space="preserve"> en inglés</w:t>
+        <w:t>La fecha no seguirá el formato dd/MMyyyy HH:mm y la cabecera cuando esta en español esta´ra en inglés</w:t>
       </w:r>
     </w:p>
     <w:p>
@@ -3289,72 +3102,8 @@
         <w:rPr>
           <w:lang w:val="es-ES"/>
         </w:rPr>
-        <w:t xml:space="preserve">En el original la </w:t>
-      </w:r>
-      <w:proofErr w:type="spellStart"/>
-      <w:r>
-        <w:rPr>
-          <w:lang w:val="es-ES"/>
-        </w:rPr>
-        <w:t>cabece´ra</w:t>
-      </w:r>
-      <w:proofErr w:type="spellEnd"/>
-      <w:r>
-        <w:rPr>
-          <w:lang w:val="es-ES"/>
-        </w:rPr>
-        <w:t xml:space="preserve"> aparecerá en español y la fecha </w:t>
-      </w:r>
-      <w:proofErr w:type="spellStart"/>
-      <w:r>
-        <w:rPr>
-          <w:lang w:val="es-ES"/>
-        </w:rPr>
-        <w:t>segirá</w:t>
-      </w:r>
-      <w:proofErr w:type="spellEnd"/>
-      <w:r>
-        <w:rPr>
-          <w:lang w:val="es-ES"/>
-        </w:rPr>
-        <w:t xml:space="preserve"> el formato </w:t>
-      </w:r>
-      <w:proofErr w:type="spellStart"/>
-      <w:r>
-        <w:rPr>
-          <w:lang w:val="es-ES"/>
-        </w:rPr>
-        <w:t>dd</w:t>
-      </w:r>
-      <w:proofErr w:type="spellEnd"/>
-      <w:r>
-        <w:rPr>
-          <w:lang w:val="es-ES"/>
-        </w:rPr>
-        <w:t>/</w:t>
-      </w:r>
-      <w:proofErr w:type="spellStart"/>
-      <w:r>
-        <w:rPr>
-          <w:lang w:val="es-ES"/>
-        </w:rPr>
-        <w:t>MMyyyy</w:t>
-      </w:r>
-      <w:proofErr w:type="spellEnd"/>
-      <w:r>
-        <w:rPr>
-          <w:lang w:val="es-ES"/>
-        </w:rPr>
-        <w:t xml:space="preserve"> </w:t>
-      </w:r>
-      <w:proofErr w:type="spellStart"/>
-      <w:r>
-        <w:rPr>
-          <w:lang w:val="es-ES"/>
-        </w:rPr>
-        <w:t>HH:mm</w:t>
-      </w:r>
-      <w:proofErr w:type="spellEnd"/>
+        <w:t>En el original la cabece´ra aparecerá en español y la fecha segirá el formato dd/MMyyyy HH:mm</w:t>
+      </w:r>
     </w:p>
     <w:p>
       <w:pPr>
@@ -3418,21 +3167,25 @@
           <w:lang w:val="es-ES"/>
         </w:rPr>
       </w:pPr>
-      <w:proofErr w:type="spellStart"/>
       <w:r>
         <w:rPr>
           <w:lang w:val="es-ES"/>
         </w:rPr>
         <w:t>Results</w:t>
       </w:r>
-      <w:proofErr w:type="spellEnd"/>
-    </w:p>
-    <w:p>
-      <w:pPr>
-        <w:rPr>
-          <w:lang w:val="es-ES"/>
-        </w:rPr>
-      </w:pPr>
+    </w:p>
+    <w:p>
+      <w:pPr>
+        <w:rPr>
+          <w:lang w:val="es-ES"/>
+        </w:rPr>
+      </w:pPr>
+      <w:r>
+        <w:rPr>
+          <w:lang w:val="es-ES"/>
+        </w:rPr>
+        <w:t>Bug encontrado por el equipo de testeo</w:t>
+      </w:r>
     </w:p>
     <w:p>
       <w:pPr>
@@ -3471,14 +3224,12 @@
           <w:lang w:val="es-ES"/>
         </w:rPr>
       </w:pPr>
-      <w:proofErr w:type="spellStart"/>
       <w:r>
         <w:rPr>
           <w:lang w:val="es-ES"/>
         </w:rPr>
         <w:t>Description</w:t>
       </w:r>
-      <w:proofErr w:type="spellEnd"/>
     </w:p>
     <w:p>
       <w:pPr>
@@ -3525,21 +3276,7 @@
         <w:rPr>
           <w:lang w:val="es-ES"/>
         </w:rPr>
-        <w:t>En el mensaje de eliminar una categoría en español el mensaje de confirmación no será “¿</w:t>
-      </w:r>
-      <w:proofErr w:type="spellStart"/>
-      <w:r>
-        <w:rPr>
-          <w:lang w:val="es-ES"/>
-        </w:rPr>
-        <w:t>Quieré</w:t>
-      </w:r>
-      <w:proofErr w:type="spellEnd"/>
-      <w:r>
-        <w:rPr>
-          <w:lang w:val="es-ES"/>
-        </w:rPr>
-        <w:t xml:space="preserve"> eliminar esta categoría?”</w:t>
+        <w:t>En el mensaje de eliminar una categoría en español el mensaje de confirmación no será “¿Quieré eliminar esta categoría?”</w:t>
       </w:r>
     </w:p>
     <w:p>
@@ -3648,21 +3385,7 @@
         <w:rPr>
           <w:lang w:val="es-ES"/>
         </w:rPr>
-        <w:t>En el mensaje de eliminar una categoría en español el mensaje de confirmación debe ser “¿</w:t>
-      </w:r>
-      <w:proofErr w:type="spellStart"/>
-      <w:r>
-        <w:rPr>
-          <w:lang w:val="es-ES"/>
-        </w:rPr>
-        <w:t>Quieré</w:t>
-      </w:r>
-      <w:proofErr w:type="spellEnd"/>
-      <w:r>
-        <w:rPr>
-          <w:lang w:val="es-ES"/>
-        </w:rPr>
-        <w:t xml:space="preserve"> eliminar esta categoría?”</w:t>
+        <w:t>En el mensaje de eliminar una categoría en español el mensaje de confirmación debe ser “¿Quieré eliminar esta categoría?”</w:t>
       </w:r>
     </w:p>
     <w:p>
@@ -3727,21 +3450,25 @@
           <w:lang w:val="es-ES"/>
         </w:rPr>
       </w:pPr>
-      <w:proofErr w:type="spellStart"/>
       <w:r>
         <w:rPr>
           <w:lang w:val="es-ES"/>
         </w:rPr>
         <w:t>Results</w:t>
       </w:r>
-      <w:proofErr w:type="spellEnd"/>
-    </w:p>
-    <w:p>
-      <w:pPr>
-        <w:rPr>
-          <w:lang w:val="es-ES"/>
-        </w:rPr>
-      </w:pPr>
+    </w:p>
+    <w:p>
+      <w:pPr>
+        <w:rPr>
+          <w:lang w:val="es-ES"/>
+        </w:rPr>
+      </w:pPr>
+      <w:r>
+        <w:rPr>
+          <w:lang w:val="es-ES"/>
+        </w:rPr>
+        <w:t>Bug no encontrado por el equipo de testeo</w:t>
+      </w:r>
     </w:p>
     <w:p>
       <w:pPr>
@@ -3780,14 +3507,12 @@
           <w:lang w:val="es-ES"/>
         </w:rPr>
       </w:pPr>
-      <w:proofErr w:type="spellStart"/>
       <w:r>
         <w:rPr>
           <w:lang w:val="es-ES"/>
         </w:rPr>
         <w:t>Description</w:t>
       </w:r>
-      <w:proofErr w:type="spellEnd"/>
     </w:p>
     <w:p>
       <w:pPr>
@@ -3976,21 +3701,25 @@
           <w:lang w:val="es-ES"/>
         </w:rPr>
       </w:pPr>
-      <w:proofErr w:type="spellStart"/>
       <w:r>
         <w:rPr>
           <w:lang w:val="es-ES"/>
         </w:rPr>
         <w:t>Results</w:t>
       </w:r>
-      <w:proofErr w:type="spellEnd"/>
-    </w:p>
-    <w:p>
-      <w:pPr>
-        <w:rPr>
-          <w:lang w:val="es-ES"/>
-        </w:rPr>
-      </w:pPr>
+    </w:p>
+    <w:p>
+      <w:pPr>
+        <w:rPr>
+          <w:lang w:val="es-ES"/>
+        </w:rPr>
+      </w:pPr>
+      <w:r>
+        <w:rPr>
+          <w:lang w:val="es-ES"/>
+        </w:rPr>
+        <w:t>Bug encontrado por el equipo de testeo</w:t>
+      </w:r>
     </w:p>
     <w:p>
       <w:pPr>
@@ -4024,31 +3753,9 @@
         <w:rPr>
           <w:lang w:val="es-ES"/>
         </w:rPr>
-        <w:t xml:space="preserve">23 Editar número de VAT de </w:t>
-      </w:r>
-      <w:proofErr w:type="spellStart"/>
-      <w:r>
-        <w:rPr>
-          <w:lang w:val="es-ES"/>
-        </w:rPr>
-        <w:t>Acme</w:t>
-      </w:r>
-      <w:proofErr w:type="spellEnd"/>
-      <w:r>
-        <w:rPr>
-          <w:lang w:val="es-ES"/>
-        </w:rPr>
-        <w:t xml:space="preserve"> </w:t>
-      </w:r>
-      <w:proofErr w:type="spellStart"/>
-      <w:r>
-        <w:rPr>
-          <w:lang w:val="es-ES"/>
-        </w:rPr>
-        <w:t>Meals</w:t>
+        <w:t>23 Editar número de VAT de Acme Meals</w:t>
       </w:r>
       <w:bookmarkEnd w:id="9"/>
-      <w:proofErr w:type="spellEnd"/>
     </w:p>
     <w:p>
       <w:pPr>
@@ -4057,14 +3764,12 @@
           <w:lang w:val="es-ES"/>
         </w:rPr>
       </w:pPr>
-      <w:proofErr w:type="spellStart"/>
       <w:r>
         <w:rPr>
           <w:lang w:val="es-ES"/>
         </w:rPr>
         <w:t>Description</w:t>
       </w:r>
-      <w:proofErr w:type="spellEnd"/>
     </w:p>
     <w:p>
       <w:pPr>
@@ -4188,21 +3893,7 @@
         <w:rPr>
           <w:lang w:val="es-ES"/>
         </w:rPr>
-        <w:t xml:space="preserve">El </w:t>
-      </w:r>
-      <w:proofErr w:type="spellStart"/>
-      <w:r>
-        <w:rPr>
-          <w:lang w:val="es-ES"/>
-        </w:rPr>
-        <w:t>VAt</w:t>
-      </w:r>
-      <w:proofErr w:type="spellEnd"/>
-      <w:r>
-        <w:rPr>
-          <w:lang w:val="es-ES"/>
-        </w:rPr>
-        <w:t xml:space="preserve"> debe seguir el patrón</w:t>
+        <w:t>El VAt debe seguir el patrón</w:t>
       </w:r>
     </w:p>
     <w:p>
@@ -4346,65 +4037,43 @@
     <w:p>
       <w:pPr>
         <w:rPr>
+          <w:lang w:val="es-ES"/>
+        </w:rPr>
+      </w:pPr>
+      <w:r>
+        <w:rPr>
+          <w:lang w:val="es-ES"/>
+        </w:rPr>
+        <w:t>Bug encontrado por el equipo de testeo</w:t>
+      </w:r>
+    </w:p>
+    <w:p>
+      <w:pPr>
+        <w:rPr>
+          <w:lang w:val="es-ES"/>
+        </w:rPr>
+      </w:pPr>
+      <w:r>
+        <w:rPr>
+          <w:lang w:val="es-ES"/>
+        </w:rPr>
+        <w:br w:type="page"/>
+      </w:r>
+    </w:p>
+    <w:p>
+      <w:pPr>
+        <w:pStyle w:val="Ttulo1"/>
+        <w:rPr>
           <w:lang w:val="en-US"/>
         </w:rPr>
       </w:pPr>
-    </w:p>
-    <w:p>
-      <w:pPr>
+      <w:bookmarkStart w:id="10" w:name="_Toc483906334"/>
+      <w:r>
         <w:rPr>
           <w:lang w:val="en-US"/>
         </w:rPr>
-      </w:pPr>
-      <w:r>
-        <w:rPr>
-          <w:lang w:val="en-US"/>
-        </w:rPr>
-        <w:br w:type="page"/>
-      </w:r>
-    </w:p>
-    <w:p>
-      <w:pPr>
-        <w:pStyle w:val="Ttulo1"/>
-        <w:rPr>
-          <w:lang w:val="en-US"/>
-        </w:rPr>
-      </w:pPr>
-      <w:bookmarkStart w:id="10" w:name="_Toc483906334"/>
-      <w:r>
-        <w:rPr>
-          <w:lang w:val="en-US"/>
-        </w:rPr>
         <w:lastRenderedPageBreak/>
-        <w:t xml:space="preserve">Bug in use case 27 </w:t>
-      </w:r>
-      <w:proofErr w:type="spellStart"/>
-      <w:r>
-        <w:rPr>
-          <w:lang w:val="en-US"/>
-        </w:rPr>
-        <w:t>Genear</w:t>
-      </w:r>
-      <w:proofErr w:type="spellEnd"/>
-      <w:r>
-        <w:rPr>
-          <w:lang w:val="en-US"/>
-        </w:rPr>
-        <w:t xml:space="preserve"> </w:t>
-      </w:r>
-      <w:proofErr w:type="spellStart"/>
-      <w:r>
-        <w:rPr>
-          <w:lang w:val="en-US"/>
-        </w:rPr>
-        <w:t>las</w:t>
-      </w:r>
-      <w:proofErr w:type="spellEnd"/>
-      <w:r>
-        <w:rPr>
-          <w:lang w:val="en-US"/>
-        </w:rPr>
-        <w:t xml:space="preserve"> monthly bills</w:t>
+        <w:t>Bug in use case 27 Genear las monthly bills</w:t>
       </w:r>
       <w:bookmarkEnd w:id="10"/>
     </w:p>
@@ -4415,89 +4084,31 @@
           <w:lang w:val="es-ES"/>
         </w:rPr>
       </w:pPr>
-      <w:proofErr w:type="spellStart"/>
       <w:r>
         <w:rPr>
           <w:lang w:val="es-ES"/>
         </w:rPr>
         <w:t>Description</w:t>
       </w:r>
-      <w:proofErr w:type="spellEnd"/>
-    </w:p>
-    <w:p>
-      <w:pPr>
-        <w:pStyle w:val="Notes"/>
-        <w:rPr>
-          <w:lang w:val="es-ES"/>
-        </w:rPr>
-      </w:pPr>
-      <w:r>
-        <w:rPr>
-          <w:lang w:val="es-ES"/>
-        </w:rPr>
-        <w:t xml:space="preserve">Al generar las </w:t>
-      </w:r>
-      <w:proofErr w:type="spellStart"/>
-      <w:r>
-        <w:rPr>
-          <w:lang w:val="es-ES"/>
-        </w:rPr>
-        <w:t>monthly</w:t>
-      </w:r>
-      <w:proofErr w:type="spellEnd"/>
-      <w:r>
-        <w:rPr>
-          <w:lang w:val="es-ES"/>
-        </w:rPr>
-        <w:t xml:space="preserve"> </w:t>
-      </w:r>
-      <w:proofErr w:type="spellStart"/>
-      <w:r>
-        <w:rPr>
-          <w:lang w:val="es-ES"/>
-        </w:rPr>
-        <w:t>bills</w:t>
-      </w:r>
-      <w:proofErr w:type="spellEnd"/>
-      <w:r>
-        <w:rPr>
-          <w:lang w:val="es-ES"/>
-        </w:rPr>
-        <w:t xml:space="preserve"> se redirigir</w:t>
-      </w:r>
-      <w:r>
-        <w:rPr>
-          <w:lang w:val="es-ES"/>
-        </w:rPr>
-        <w:t xml:space="preserve">á al usuario a la lista de </w:t>
-      </w:r>
-      <w:proofErr w:type="spellStart"/>
-      <w:r>
-        <w:rPr>
-          <w:lang w:val="es-ES"/>
-        </w:rPr>
-        <w:t>monthly</w:t>
-      </w:r>
-      <w:proofErr w:type="spellEnd"/>
-      <w:r>
-        <w:rPr>
-          <w:lang w:val="es-ES"/>
-        </w:rPr>
-        <w:t xml:space="preserve"> </w:t>
-      </w:r>
-      <w:proofErr w:type="spellStart"/>
-      <w:r>
-        <w:rPr>
-          <w:lang w:val="es-ES"/>
-        </w:rPr>
-        <w:t>bills</w:t>
-      </w:r>
-      <w:proofErr w:type="spellEnd"/>
-      <w:r>
-        <w:rPr>
-          <w:lang w:val="es-ES"/>
-        </w:rPr>
-        <w:t xml:space="preserve"> en vez de a la página principal del sistema.</w:t>
+    </w:p>
+    <w:p>
+      <w:pPr>
+        <w:pStyle w:val="Notes"/>
+        <w:rPr>
+          <w:lang w:val="es-ES"/>
+        </w:rPr>
+      </w:pPr>
+      <w:r>
+        <w:rPr>
+          <w:lang w:val="es-ES"/>
+        </w:rPr>
+        <w:t>Al generar las monthly bills se redirigir</w:t>
+      </w:r>
+      <w:r>
+        <w:rPr>
+          <w:lang w:val="es-ES"/>
+        </w:rPr>
+        <w:t>á al usuario a la lista de monthly bills en vez de a la página principal del sistema.</w:t>
       </w:r>
     </w:p>
     <w:p>
@@ -4525,51 +4136,8 @@
         <w:rPr>
           <w:lang w:val="es-ES"/>
         </w:rPr>
-        <w:t xml:space="preserve">Al ejecutar le proceso de generar </w:t>
-      </w:r>
-      <w:proofErr w:type="spellStart"/>
-      <w:r>
-        <w:rPr>
-          <w:lang w:val="es-ES"/>
-        </w:rPr>
-        <w:t>monthly</w:t>
-      </w:r>
-      <w:proofErr w:type="spellEnd"/>
-      <w:r>
-        <w:rPr>
-          <w:lang w:val="es-ES"/>
-        </w:rPr>
-        <w:t xml:space="preserve"> </w:t>
-      </w:r>
-      <w:proofErr w:type="spellStart"/>
-      <w:r>
-        <w:rPr>
-          <w:lang w:val="es-ES"/>
-        </w:rPr>
-        <w:t>bills</w:t>
-      </w:r>
-      <w:proofErr w:type="spellEnd"/>
-      <w:r>
-        <w:rPr>
-          <w:lang w:val="es-ES"/>
-        </w:rPr>
-        <w:t xml:space="preserve"> lleva a la lista de </w:t>
-      </w:r>
-      <w:proofErr w:type="spellStart"/>
-      <w:r>
-        <w:rPr>
-          <w:lang w:val="es-ES"/>
-        </w:rPr>
-        <w:t>monthly</w:t>
-      </w:r>
-      <w:proofErr w:type="spellEnd"/>
-      <w:r>
-        <w:rPr>
-          <w:lang w:val="es-ES"/>
-        </w:rPr>
-        <w:t xml:space="preserve"> </w:t>
-      </w:r>
-      <w:proofErr w:type="spellStart"/>
+        <w:t xml:space="preserve">Al ejecutar le proceso de generar monthly bills lleva a la lista de monthly </w:t>
+      </w:r>
       <w:r>
         <w:rPr>
           <w:lang w:val="es-ES"/>
@@ -4580,14 +4148,7 @@
         <w:rPr>
           <w:lang w:val="es-ES"/>
         </w:rPr>
-        <w:t>ills</w:t>
-      </w:r>
-      <w:proofErr w:type="spellEnd"/>
-      <w:r>
-        <w:rPr>
-          <w:lang w:val="es-ES"/>
-        </w:rPr>
-        <w:t xml:space="preserve"> en vez de a la de inicio</w:t>
+        <w:t>ills en vez de a la de inicio</w:t>
       </w:r>
     </w:p>
     <w:p>
@@ -4670,64 +4231,14 @@
         <w:rPr>
           <w:lang w:val="es-ES"/>
         </w:rPr>
-        <w:t xml:space="preserve">Al lanzar el proceso de generar las </w:t>
-      </w:r>
-      <w:proofErr w:type="spellStart"/>
-      <w:r>
-        <w:rPr>
-          <w:lang w:val="es-ES"/>
-        </w:rPr>
-        <w:t>monthly</w:t>
-      </w:r>
-      <w:proofErr w:type="spellEnd"/>
-      <w:r>
-        <w:rPr>
-          <w:lang w:val="es-ES"/>
-        </w:rPr>
-        <w:t xml:space="preserve"> </w:t>
-      </w:r>
-      <w:proofErr w:type="spellStart"/>
-      <w:r>
-        <w:rPr>
-          <w:lang w:val="es-ES"/>
-        </w:rPr>
-        <w:t>bills</w:t>
-      </w:r>
-      <w:proofErr w:type="spellEnd"/>
-      <w:r>
-        <w:rPr>
-          <w:lang w:val="es-ES"/>
-        </w:rPr>
-        <w:t xml:space="preserve"> el Sistema debe de redirigir al usuario a la p</w:t>
-      </w:r>
-      <w:r>
-        <w:rPr>
-          <w:lang w:val="es-ES"/>
-        </w:rPr>
-        <w:t xml:space="preserve">ágina principal de </w:t>
-      </w:r>
-      <w:proofErr w:type="spellStart"/>
-      <w:r>
-        <w:rPr>
-          <w:lang w:val="es-ES"/>
-        </w:rPr>
-        <w:t>Acme</w:t>
-      </w:r>
-      <w:proofErr w:type="spellEnd"/>
-      <w:r>
-        <w:rPr>
-          <w:lang w:val="es-ES"/>
-        </w:rPr>
-        <w:t xml:space="preserve"> </w:t>
-      </w:r>
-      <w:proofErr w:type="spellStart"/>
-      <w:r>
-        <w:rPr>
-          <w:lang w:val="es-ES"/>
-        </w:rPr>
-        <w:t>Meals</w:t>
-      </w:r>
-      <w:proofErr w:type="spellEnd"/>
+        <w:t>Al lanzar el proceso de generar las monthly bills el Sistema debe de redirigir al usuario a la p</w:t>
+      </w:r>
+      <w:r>
+        <w:rPr>
+          <w:lang w:val="es-ES"/>
+        </w:rPr>
+        <w:t>ágina principal de Acme Meals</w:t>
+      </w:r>
     </w:p>
     <w:p>
       <w:pPr>
@@ -4787,15 +4298,31 @@
     <w:p>
       <w:pPr>
         <w:pStyle w:val="Subttulo"/>
-        <w:rPr>
-          <w:lang w:val="en-US"/>
-        </w:rPr>
-      </w:pPr>
-      <w:r>
-        <w:rPr>
-          <w:lang w:val="en-US"/>
+        <w:tabs>
+          <w:tab w:val="left" w:pos="1485"/>
+        </w:tabs>
+        <w:rPr>
+          <w:lang w:val="es-ES"/>
+        </w:rPr>
+      </w:pPr>
+      <w:r>
+        <w:rPr>
+          <w:lang w:val="es-ES"/>
         </w:rPr>
         <w:t>Results</w:t>
+      </w:r>
+    </w:p>
+    <w:p>
+      <w:pPr>
+        <w:rPr>
+          <w:lang w:val="es-ES"/>
+        </w:rPr>
+      </w:pPr>
+      <w:r>
+        <w:rPr>
+          <w:lang w:val="es-ES"/>
+        </w:rPr>
+        <w:t>Bug encontrado por el equipo de testeo</w:t>
       </w:r>
     </w:p>
     <w:sectPr>
@@ -6975,7 +6502,7 @@
 </file>
 
 <file path=customXml/itemProps1.xml><?xml version="1.0" encoding="utf-8"?>
-<ds:datastoreItem xmlns:ds="http://schemas.openxmlformats.org/officeDocument/2006/customXml" ds:itemID="{B8CBD30B-407D-472B-AB48-32698BFC6A9F}">
+<ds:datastoreItem xmlns:ds="http://schemas.openxmlformats.org/officeDocument/2006/customXml" ds:itemID="{6A3CA24E-DABA-4517-94EA-3EE32478D434}">
   <ds:schemaRefs>
     <ds:schemaRef ds:uri="http://schemas.openxmlformats.org/officeDocument/2006/bibliography"/>
   </ds:schemaRefs>

</xml_diff>